<commit_message>
update to be current website
</commit_message>
<xml_diff>
--- a/assets/experience/Resume Nelson, Ethan.docx
+++ b/assets/experience/Resume Nelson, Ethan.docx
@@ -1,6 +1,6 @@
 
 <file path=word/document.xml><?xml version="1.0" encoding="utf-8"?>
-<w:document xmlns:wpc="http://schemas.microsoft.com/office/word/2010/wordprocessingCanvas" xmlns:cx="http://schemas.microsoft.com/office/drawing/2014/chartex" xmlns:cx1="http://schemas.microsoft.com/office/drawing/2015/9/8/chartex" xmlns:cx2="http://schemas.microsoft.com/office/drawing/2015/10/21/chartex" xmlns:cx3="http://schemas.microsoft.com/office/drawing/2016/5/9/chartex" xmlns:cx4="http://schemas.microsoft.com/office/drawing/2016/5/10/chartex" xmlns:cx5="http://schemas.microsoft.com/office/drawing/2016/5/11/chartex" xmlns:cx6="http://schemas.microsoft.com/office/drawing/2016/5/12/chartex" xmlns:cx7="http://schemas.microsoft.com/office/drawing/2016/5/13/chartex" xmlns:cx8="http://schemas.microsoft.com/office/drawing/2016/5/14/chartex" xmlns:mc="http://schemas.openxmlformats.org/markup-compatibility/2006" xmlns:aink="http://schemas.microsoft.com/office/drawing/2016/ink" xmlns:am3d="http://schemas.microsoft.com/office/drawing/2017/model3d" xmlns:o="urn:schemas-microsoft-com:office:office" xmlns:oel="http://schemas.microsoft.com/office/2019/extlst" xmlns:r="http://schemas.openxmlformats.org/officeDocument/2006/relationships" xmlns:m="http://schemas.openxmlformats.org/officeDocument/2006/math" xmlns:v="urn:schemas-microsoft-com:vml" xmlns:wp14="http://schemas.microsoft.com/office/word/2010/wordprocessingDrawing" xmlns:wp="http://schemas.openxmlformats.org/drawingml/2006/wordprocessingDrawing" xmlns:w10="urn:schemas-microsoft-com:office:word" xmlns:w="http://schemas.openxmlformats.org/wordprocessingml/2006/main" xmlns:w14="http://schemas.microsoft.com/office/word/2010/wordml" xmlns:w15="http://schemas.microsoft.com/office/word/2012/wordml" xmlns:w16cex="http://schemas.microsoft.com/office/word/2018/wordml/cex" xmlns:w16cid="http://schemas.microsoft.com/office/word/2016/wordml/cid" xmlns:w16="http://schemas.microsoft.com/office/word/2018/wordml" xmlns:w16sdtdh="http://schemas.microsoft.com/office/word/2020/wordml/sdtdatahash" xmlns:w16se="http://schemas.microsoft.com/office/word/2015/wordml/symex" xmlns:wpg="http://schemas.microsoft.com/office/word/2010/wordprocessingGroup" xmlns:wpi="http://schemas.microsoft.com/office/word/2010/wordprocessingInk" xmlns:wne="http://schemas.microsoft.com/office/word/2006/wordml" xmlns:wps="http://schemas.microsoft.com/office/word/2010/wordprocessingShape" mc:Ignorable="w14 w15 w16se w16cid w16 w16cex w16sdtdh wp14">
+<w:document xmlns:wpc="http://schemas.microsoft.com/office/word/2010/wordprocessingCanvas" xmlns:cx="http://schemas.microsoft.com/office/drawing/2014/chartex" xmlns:cx1="http://schemas.microsoft.com/office/drawing/2015/9/8/chartex" xmlns:cx2="http://schemas.microsoft.com/office/drawing/2015/10/21/chartex" xmlns:cx3="http://schemas.microsoft.com/office/drawing/2016/5/9/chartex" xmlns:cx4="http://schemas.microsoft.com/office/drawing/2016/5/10/chartex" xmlns:cx5="http://schemas.microsoft.com/office/drawing/2016/5/11/chartex" xmlns:cx6="http://schemas.microsoft.com/office/drawing/2016/5/12/chartex" xmlns:cx7="http://schemas.microsoft.com/office/drawing/2016/5/13/chartex" xmlns:cx8="http://schemas.microsoft.com/office/drawing/2016/5/14/chartex" xmlns:mc="http://schemas.openxmlformats.org/markup-compatibility/2006" xmlns:aink="http://schemas.microsoft.com/office/drawing/2016/ink" xmlns:am3d="http://schemas.microsoft.com/office/drawing/2017/model3d" xmlns:o="urn:schemas-microsoft-com:office:office" xmlns:oel="http://schemas.microsoft.com/office/2019/extlst" xmlns:r="http://schemas.openxmlformats.org/officeDocument/2006/relationships" xmlns:m="http://schemas.openxmlformats.org/officeDocument/2006/math" xmlns:v="urn:schemas-microsoft-com:vml" xmlns:wp14="http://schemas.microsoft.com/office/word/2010/wordprocessingDrawing" xmlns:wp="http://schemas.openxmlformats.org/drawingml/2006/wordprocessingDrawing" xmlns:w10="urn:schemas-microsoft-com:office:word" xmlns:w="http://schemas.openxmlformats.org/wordprocessingml/2006/main" xmlns:w14="http://schemas.microsoft.com/office/word/2010/wordml" xmlns:w15="http://schemas.microsoft.com/office/word/2012/wordml" xmlns:w16cex="http://schemas.microsoft.com/office/word/2018/wordml/cex" xmlns:w16cid="http://schemas.microsoft.com/office/word/2016/wordml/cid" xmlns:w16="http://schemas.microsoft.com/office/word/2018/wordml" xmlns:w16du="http://schemas.microsoft.com/office/word/2023/wordml/word16du" xmlns:w16sdtdh="http://schemas.microsoft.com/office/word/2020/wordml/sdtdatahash" xmlns:w16se="http://schemas.microsoft.com/office/word/2015/wordml/symex" xmlns:wpg="http://schemas.microsoft.com/office/word/2010/wordprocessingGroup" xmlns:wpi="http://schemas.microsoft.com/office/word/2010/wordprocessingInk" xmlns:wne="http://schemas.microsoft.com/office/word/2006/wordml" xmlns:wps="http://schemas.microsoft.com/office/word/2010/wordprocessingShape" mc:Ignorable="w14 w15 w16se w16cid w16 w16cex w16sdtdh w16du wp14">
   <w:body>
     <w:p>
       <w:pPr>
@@ -135,28 +135,42 @@
           <w:sz w:val="24"/>
           <w:szCs w:val="24"/>
         </w:rPr>
-        <w:t>Senior Associate, Analytics</w:t>
-      </w:r>
-      <w:r>
-        <w:rPr>
-          <w:sz w:val="24"/>
-          <w:szCs w:val="24"/>
-        </w:rPr>
-        <w:t xml:space="preserve">                                                                                                                     </w:t>
-      </w:r>
-      <w:r>
-        <w:rPr>
-          <w:sz w:val="24"/>
-          <w:szCs w:val="24"/>
-        </w:rPr>
-        <w:t xml:space="preserve"> Jan </w:t>
-      </w:r>
-      <w:r>
-        <w:rPr>
-          <w:sz w:val="24"/>
-          <w:szCs w:val="24"/>
-        </w:rPr>
-        <w:t xml:space="preserve"> 2022-Present</w:t>
+        <w:t>Software Engineer (Machine Learning &amp; Data Ops)</w:t>
+      </w:r>
+      <w:r>
+        <w:rPr>
+          <w:sz w:val="24"/>
+          <w:szCs w:val="24"/>
+        </w:rPr>
+        <w:t xml:space="preserve">                                                                          </w:t>
+      </w:r>
+      <w:r>
+        <w:rPr>
+          <w:sz w:val="24"/>
+          <w:szCs w:val="24"/>
+        </w:rPr>
+        <w:t>Aug</w:t>
+      </w:r>
+      <w:r>
+        <w:rPr>
+          <w:sz w:val="24"/>
+          <w:szCs w:val="24"/>
+        </w:rPr>
+        <w:t xml:space="preserve"> 202</w:t>
+      </w:r>
+      <w:r>
+        <w:rPr>
+          <w:sz w:val="24"/>
+          <w:szCs w:val="24"/>
+        </w:rPr>
+        <w:t>3</w:t>
+      </w:r>
+      <w:r>
+        <w:rPr>
+          <w:sz w:val="24"/>
+          <w:szCs w:val="24"/>
+        </w:rPr>
+        <w:t>-Present</w:t>
       </w:r>
     </w:p>
     <w:p>
@@ -172,7 +186,15 @@
           <w:sz w:val="24"/>
           <w:szCs w:val="24"/>
         </w:rPr>
-        <w:t xml:space="preserve">iProspect               </w:t>
+        <w:t xml:space="preserve">Stukent   </w:t>
+      </w:r>
+      <w:r>
+        <w:rPr>
+          <w:i/>
+          <w:sz w:val="24"/>
+          <w:szCs w:val="24"/>
+        </w:rPr>
+        <w:t xml:space="preserve">               </w:t>
       </w:r>
       <w:r>
         <w:rPr>
@@ -197,13 +219,7 @@
         <w:spacing w:after="0" w:line="240" w:lineRule="auto"/>
       </w:pPr>
       <w:r>
-        <w:t xml:space="preserve">Leading efforts in automation of </w:t>
-      </w:r>
-      <w:r>
-        <w:t>data delivery by architecting new pipeline logic and managing team of data engineers</w:t>
-      </w:r>
-      <w:r>
-        <w:t>.</w:t>
+        <w:t>Designing, implementing, and leading new company machine learning and data operations pipelines and processes. This includes setup of SQL warehouse and data governance procedures increasing efficiency of data pulls.</w:t>
       </w:r>
     </w:p>
     <w:p>
@@ -215,7 +231,10 @@
         <w:spacing w:after="0" w:line="240" w:lineRule="auto"/>
       </w:pPr>
       <w:r>
-        <w:t>Engineering new data pipeline that is increasing efficiency in runtime over legacy application by ~250%.</w:t>
+        <w:t>Developed workflows to automate training of models to be deployed into production use.</w:t>
+      </w:r>
+      <w:r>
+        <w:t xml:space="preserve"> </w:t>
       </w:r>
     </w:p>
     <w:p>
@@ -227,16 +246,15 @@
         <w:spacing w:after="0" w:line="240" w:lineRule="auto"/>
       </w:pPr>
       <w:r>
-        <w:t>Solving problems dealing with ad-hoc requests by having a solid understanding of</w:t>
-      </w:r>
-      <w:r>
-        <w:t xml:space="preserve"> SQL, data transformations and important KPIs</w:t>
-      </w:r>
+        <w:t xml:space="preserve">Training NLP algorithms to classify support tickets. Classification system is set up to alert engineers of bug related problems within company </w:t>
+      </w:r>
+      <w:proofErr w:type="gramStart"/>
+      <w:r>
+        <w:t>application</w:t>
+      </w:r>
+      <w:proofErr w:type="gramEnd"/>
       <w:r>
         <w:t>.</w:t>
-      </w:r>
-      <w:r>
-        <w:t xml:space="preserve"> Revamped dashboard to aid in requests and highlight important KPIs. </w:t>
       </w:r>
     </w:p>
     <w:p>
@@ -248,10 +266,10 @@
         <w:spacing w:after="0" w:line="240" w:lineRule="auto"/>
       </w:pPr>
       <w:r>
-        <w:t>Building data scripts to transform and join data to help case study dealing with 50% unattributed data points</w:t>
-      </w:r>
-      <w:r>
-        <w:t>.</w:t>
+        <w:t>R</w:t>
+      </w:r>
+      <w:r>
+        <w:t>esearching and implementation of LM system to effectively relay information to students in dynamic environment and increase learning efficiency of foundational concepts.</w:t>
       </w:r>
     </w:p>
     <w:p>
@@ -268,14 +286,59 @@
           <w:sz w:val="24"/>
           <w:szCs w:val="24"/>
         </w:rPr>
-        <w:t>Software Engineer</w:t>
-      </w:r>
-      <w:r>
-        <w:rPr>
-          <w:sz w:val="24"/>
-          <w:szCs w:val="24"/>
-        </w:rPr>
-        <w:t xml:space="preserve">                                                                                                                                 May 2021-Dec 2021</w:t>
+        <w:t xml:space="preserve">Senior </w:t>
+      </w:r>
+      <w:r>
+        <w:rPr>
+          <w:b/>
+          <w:sz w:val="24"/>
+          <w:szCs w:val="24"/>
+        </w:rPr>
+        <w:t>Data</w:t>
+      </w:r>
+      <w:r>
+        <w:rPr>
+          <w:b/>
+          <w:sz w:val="24"/>
+          <w:szCs w:val="24"/>
+        </w:rPr>
+        <w:t xml:space="preserve"> Analy</w:t>
+      </w:r>
+      <w:r>
+        <w:rPr>
+          <w:b/>
+          <w:sz w:val="24"/>
+          <w:szCs w:val="24"/>
+        </w:rPr>
+        <w:t xml:space="preserve">st            </w:t>
+      </w:r>
+      <w:r>
+        <w:rPr>
+          <w:sz w:val="24"/>
+          <w:szCs w:val="24"/>
+        </w:rPr>
+        <w:t xml:space="preserve">                                                                                                                    </w:t>
+      </w:r>
+      <w:r>
+        <w:rPr>
+          <w:sz w:val="24"/>
+          <w:szCs w:val="24"/>
+        </w:rPr>
+        <w:t>Jan</w:t>
+      </w:r>
+      <w:r>
+        <w:rPr>
+          <w:sz w:val="24"/>
+          <w:szCs w:val="24"/>
+        </w:rPr>
+        <w:t xml:space="preserve"> 2022-</w:t>
+      </w:r>
+      <w:r>
+        <w:rPr>
+          <w:sz w:val="24"/>
+          <w:szCs w:val="24"/>
+        </w:rPr>
+        <w:t>Aug 2023</w:t>
       </w:r>
     </w:p>
     <w:p>
@@ -291,20 +354,20 @@
           <w:sz w:val="24"/>
           <w:szCs w:val="24"/>
         </w:rPr>
-        <w:t xml:space="preserve">ARCTEC Solutions </w:t>
-      </w:r>
-      <w:r>
-        <w:rPr>
-          <w:sz w:val="24"/>
-          <w:szCs w:val="24"/>
-        </w:rPr>
-        <w:t xml:space="preserve">                                                                                                                                             </w:t>
+        <w:t xml:space="preserve">iProspect               </w:t>
+      </w:r>
+      <w:r>
+        <w:rPr>
+          <w:sz w:val="24"/>
+          <w:szCs w:val="24"/>
+        </w:rPr>
+        <w:t xml:space="preserve">                                                                                                                                                          </w:t>
       </w:r>
       <w:r>
         <w:rPr>
           <w:i/>
         </w:rPr>
-        <w:t>Middleburg, VA</w:t>
+        <w:t>Remote</w:t>
       </w:r>
     </w:p>
     <w:p>
@@ -316,7 +379,147 @@
         <w:spacing w:after="0" w:line="240" w:lineRule="auto"/>
       </w:pPr>
       <w:r>
-        <w:t>Automated software installation tasks.</w:t>
+        <w:t xml:space="preserve">Lead efforts in automation of </w:t>
+      </w:r>
+      <w:r>
+        <w:t xml:space="preserve">data delivery by architecting new </w:t>
+      </w:r>
+      <w:r>
+        <w:t xml:space="preserve">ETL </w:t>
+      </w:r>
+      <w:r>
+        <w:t>pipeline logic and managing team of data engineers</w:t>
+      </w:r>
+      <w:r>
+        <w:t>.</w:t>
+      </w:r>
+      <w:r>
+        <w:t xml:space="preserve"> New pipeline </w:t>
+      </w:r>
+      <w:r>
+        <w:t xml:space="preserve">new </w:t>
+      </w:r>
+      <w:r>
+        <w:t>increased</w:t>
+      </w:r>
+      <w:r>
+        <w:t xml:space="preserve"> efficiency in runtime over legacy application by ~250%.</w:t>
+      </w:r>
+    </w:p>
+    <w:p>
+      <w:pPr>
+        <w:numPr>
+          <w:ilvl w:val="0"/>
+          <w:numId w:val="2"/>
+        </w:numPr>
+        <w:spacing w:after="0" w:line="240" w:lineRule="auto"/>
+      </w:pPr>
+      <w:r>
+        <w:t>Solv</w:t>
+      </w:r>
+      <w:r>
+        <w:t>ed</w:t>
+      </w:r>
+      <w:r>
+        <w:t xml:space="preserve"> problems dealing with ad-hoc requests by having a solid understanding of</w:t>
+      </w:r>
+      <w:r>
+        <w:t xml:space="preserve"> </w:t>
+      </w:r>
+      <w:r>
+        <w:t xml:space="preserve">python, </w:t>
+      </w:r>
+      <w:r>
+        <w:t>SQL, data transformations and important KPIs</w:t>
+      </w:r>
+      <w:r>
+        <w:t>.</w:t>
+      </w:r>
+      <w:r>
+        <w:t xml:space="preserve"> Revamped dashboard to aid in requests and highlight important KPIs. </w:t>
+      </w:r>
+    </w:p>
+    <w:p>
+      <w:pPr>
+        <w:numPr>
+          <w:ilvl w:val="0"/>
+          <w:numId w:val="2"/>
+        </w:numPr>
+        <w:spacing w:after="0" w:line="240" w:lineRule="auto"/>
+      </w:pPr>
+      <w:r>
+        <w:t>Built</w:t>
+      </w:r>
+      <w:r>
+        <w:t xml:space="preserve"> scripts to transform and join data to help case study dealing with 50% unattributed data points</w:t>
+      </w:r>
+      <w:r>
+        <w:t>.</w:t>
+      </w:r>
+    </w:p>
+    <w:p>
+      <w:pPr>
+        <w:spacing w:after="0" w:line="240" w:lineRule="auto"/>
+        <w:rPr>
+          <w:sz w:val="24"/>
+          <w:szCs w:val="24"/>
+        </w:rPr>
+      </w:pPr>
+      <w:r>
+        <w:rPr>
+          <w:b/>
+          <w:sz w:val="24"/>
+          <w:szCs w:val="24"/>
+        </w:rPr>
+        <w:t>Software Engineer</w:t>
+      </w:r>
+      <w:r>
+        <w:rPr>
+          <w:sz w:val="24"/>
+          <w:szCs w:val="24"/>
+        </w:rPr>
+        <w:t xml:space="preserve">                                                                                                                                 May 2021-Dec 2021</w:t>
+      </w:r>
+    </w:p>
+    <w:p>
+      <w:pPr>
+        <w:spacing w:after="0" w:line="240" w:lineRule="auto"/>
+        <w:rPr>
+          <w:i/>
+        </w:rPr>
+      </w:pPr>
+      <w:r>
+        <w:rPr>
+          <w:i/>
+          <w:sz w:val="24"/>
+          <w:szCs w:val="24"/>
+        </w:rPr>
+        <w:t xml:space="preserve">ARCTEC Solutions </w:t>
+      </w:r>
+      <w:r>
+        <w:rPr>
+          <w:sz w:val="24"/>
+          <w:szCs w:val="24"/>
+        </w:rPr>
+        <w:t xml:space="preserve">                                                                                                                                             </w:t>
+      </w:r>
+      <w:r>
+        <w:rPr>
+          <w:i/>
+        </w:rPr>
+        <w:t>Middleburg, VA</w:t>
+      </w:r>
+    </w:p>
+    <w:p>
+      <w:pPr>
+        <w:numPr>
+          <w:ilvl w:val="0"/>
+          <w:numId w:val="2"/>
+        </w:numPr>
+        <w:spacing w:after="0" w:line="240" w:lineRule="auto"/>
+      </w:pPr>
+      <w:r>
+        <w:t>Automated installation of remote software, saving operators from hours of manual installation.</w:t>
       </w:r>
     </w:p>
     <w:p>
@@ -490,116 +693,6 @@
       <w:pPr>
         <w:spacing w:after="0" w:line="240" w:lineRule="auto"/>
         <w:rPr>
-          <w:b/>
-          <w:sz w:val="24"/>
-          <w:szCs w:val="24"/>
-        </w:rPr>
-      </w:pPr>
-      <w:r>
-        <w:rPr>
-          <w:b/>
-          <w:sz w:val="24"/>
-          <w:szCs w:val="24"/>
-        </w:rPr>
-        <w:t xml:space="preserve">Data Reviewer, Annotator                                                                                                                     </w:t>
-      </w:r>
-      <w:r>
-        <w:rPr>
-          <w:sz w:val="24"/>
-          <w:szCs w:val="24"/>
-        </w:rPr>
-        <w:t>Feb 2020-Jan 2021</w:t>
-      </w:r>
-    </w:p>
-    <w:p>
-      <w:pPr>
-        <w:spacing w:after="0" w:line="240" w:lineRule="auto"/>
-        <w:rPr>
-          <w:i/>
-        </w:rPr>
-      </w:pPr>
-      <w:r>
-        <w:rPr>
-          <w:i/>
-        </w:rPr>
-        <w:t>Research &amp; Business Development Center                                                                                                                          Rexburg, ID</w:t>
-      </w:r>
-    </w:p>
-    <w:p>
-      <w:pPr>
-        <w:numPr>
-          <w:ilvl w:val="0"/>
-          <w:numId w:val="4"/>
-        </w:numPr>
-        <w:pBdr>
-          <w:top w:val="nil"/>
-          <w:left w:val="nil"/>
-          <w:bottom w:val="nil"/>
-          <w:right w:val="nil"/>
-          <w:between w:val="nil"/>
-        </w:pBdr>
-        <w:spacing w:after="0" w:line="240" w:lineRule="auto"/>
-      </w:pPr>
-      <w:r>
-        <w:rPr>
-          <w:color w:val="000000"/>
-        </w:rPr>
-        <w:t xml:space="preserve">Conducted research under a Machine Learning Engineer in order to increase working knowledge on machine learning algorithms specifically dealing with neural networks, semantic </w:t>
-      </w:r>
-      <w:r>
-        <w:rPr>
-          <w:color w:val="000000"/>
-        </w:rPr>
-        <w:t>segmentation,</w:t>
-      </w:r>
-      <w:r>
-        <w:rPr>
-          <w:color w:val="000000"/>
-        </w:rPr>
-        <w:t xml:space="preserve"> and point cloud classification. </w:t>
-      </w:r>
-    </w:p>
-    <w:p>
-      <w:pPr>
-        <w:numPr>
-          <w:ilvl w:val="0"/>
-          <w:numId w:val="4"/>
-        </w:numPr>
-        <w:pBdr>
-          <w:top w:val="nil"/>
-          <w:left w:val="nil"/>
-          <w:bottom w:val="nil"/>
-          <w:right w:val="nil"/>
-          <w:between w:val="nil"/>
-        </w:pBdr>
-        <w:spacing w:after="0" w:line="240" w:lineRule="auto"/>
-      </w:pPr>
-      <w:r>
-        <w:rPr>
-          <w:color w:val="000000"/>
-        </w:rPr>
-        <w:t xml:space="preserve">Built </w:t>
-      </w:r>
-      <w:hyperlink r:id="rId9">
-        <w:r>
-          <w:rPr>
-            <w:color w:val="000000"/>
-            <w:u w:val="single"/>
-          </w:rPr>
-          <w:t>neural network</w:t>
-        </w:r>
-      </w:hyperlink>
-      <w:r>
-        <w:rPr>
-          <w:color w:val="000000"/>
-        </w:rPr>
-        <w:t xml:space="preserve"> with Point Net and TensorFlow to classify point cloud data to help achieve a fully automated warehouse.</w:t>
-      </w:r>
-    </w:p>
-    <w:p>
-      <w:pPr>
-        <w:spacing w:after="0" w:line="240" w:lineRule="auto"/>
-        <w:rPr>
           <w:sz w:val="36"/>
           <w:szCs w:val="36"/>
           <w:u w:val="single"/>
@@ -652,7 +745,7 @@
           <w:sz w:val="24"/>
           <w:szCs w:val="24"/>
         </w:rPr>
-        <w:t>ounder AI/</w:t>
+        <w:t xml:space="preserve">ounder </w:t>
       </w:r>
       <w:r>
         <w:rPr>
@@ -660,7 +753,7 @@
           <w:sz w:val="24"/>
           <w:szCs w:val="24"/>
         </w:rPr>
-        <w:t>ML/CV</w:t>
+        <w:t>AmyAI</w:t>
       </w:r>
       <w:r>
         <w:rPr>
@@ -668,7 +761,7 @@
           <w:sz w:val="24"/>
           <w:szCs w:val="24"/>
         </w:rPr>
-        <w:t xml:space="preserve"> (AYQA)</w:t>
+        <w:t xml:space="preserve"> (Present)</w:t>
       </w:r>
       <w:r>
         <w:rPr>
@@ -682,72 +775,25 @@
         <w:t>Us</w:t>
       </w:r>
       <w:r>
-        <w:t xml:space="preserve">ing embedded devices to deploy remote </w:t>
-      </w:r>
-      <w:r>
-        <w:t xml:space="preserve">CV </w:t>
-      </w:r>
-      <w:r>
-        <w:t>ML models for industrial use</w:t>
-      </w:r>
-      <w:r>
-        <w:t>.</w:t>
+        <w:t xml:space="preserve">ing </w:t>
+      </w:r>
+      <w:r>
+        <w:t>LLMs and ChatGPT to improve communication between companies and customers</w:t>
+      </w:r>
+      <w:r>
+        <w:t xml:space="preserve"> by creating and deploying custom RAG pipelines based on customer data</w:t>
+      </w:r>
+      <w:r>
+        <w:t>. Deploying APIs via flask</w:t>
+      </w:r>
+      <w:r>
+        <w:t xml:space="preserve"> in </w:t>
+      </w:r>
+      <w:r>
+        <w:t>Microsoft Azure. Use of CI/CD to streamline deployment. Startup environment.</w:t>
       </w:r>
       <w:r>
         <w:t xml:space="preserve"> </w:t>
-      </w:r>
-      <w:r>
-        <w:t>L</w:t>
-      </w:r>
-      <w:r>
-        <w:t>eading embedded device software development,</w:t>
-      </w:r>
-      <w:r>
-        <w:t xml:space="preserve"> implementation of embedded computer vision</w:t>
-      </w:r>
-      <w:r>
-        <w:t xml:space="preserve"> and database architecture.</w:t>
-      </w:r>
-    </w:p>
-    <w:p>
-      <w:pPr>
-        <w:keepLines/>
-        <w:spacing w:line="240" w:lineRule="auto"/>
-        <w:rPr>
-          <w:b/>
-        </w:rPr>
-      </w:pPr>
-      <w:r>
-        <w:rPr>
-          <w:b/>
-          <w:sz w:val="24"/>
-          <w:szCs w:val="24"/>
-        </w:rPr>
-        <w:t>Fault Detection-</w:t>
-      </w:r>
-      <w:r>
-        <w:rPr>
-          <w:b/>
-        </w:rPr>
-        <w:t xml:space="preserve"> </w:t>
-      </w:r>
-      <w:r>
-        <w:t xml:space="preserve">Research on predicting faults in oil pipelines. Use of unsupervised machine learning and dimension reduction to predict and then visualize groupings. Sponsored by </w:t>
-      </w:r>
-      <w:hyperlink r:id="rId10">
-        <w:r>
-          <w:rPr>
-            <w:color w:val="1155CC"/>
-            <w:u w:val="single"/>
-          </w:rPr>
-          <w:t>Snow Data Science</w:t>
-        </w:r>
-      </w:hyperlink>
-      <w:r>
-        <w:rPr>
-          <w:b/>
-        </w:rPr>
-        <w:t>.</w:t>
       </w:r>
     </w:p>
     <w:p>
@@ -776,7 +822,19 @@
         <w:t xml:space="preserve">Point Cloud Classification- </w:t>
       </w:r>
       <w:r>
-        <w:t>Use of neural networks to predict classification of point cloud images for use in robotic warehouses. Dealt with lidar imagery.</w:t>
+        <w:t xml:space="preserve">Use of </w:t>
+      </w:r>
+      <w:r>
+        <w:t xml:space="preserve">deep learning and </w:t>
+      </w:r>
+      <w:r>
+        <w:t>neural networks to predict classification of point cloud images for use in robotic warehouses. Dealt with</w:t>
+      </w:r>
+      <w:r>
+        <w:t xml:space="preserve"> spatial</w:t>
+      </w:r>
+      <w:r>
+        <w:t xml:space="preserve"> lidar imagery.</w:t>
       </w:r>
     </w:p>
     <w:p>
@@ -813,7 +871,7 @@
         <w:spacing w:after="0" w:line="240" w:lineRule="auto"/>
       </w:pPr>
       <w:r>
-        <w:t>Python 2.7, 3</w:t>
+        <w:t>Python 3</w:t>
       </w:r>
     </w:p>
     <w:p>
@@ -828,9 +886,6 @@
       <w:r>
         <w:t>Machine Learning</w:t>
       </w:r>
-      <w:r>
-        <w:t>, AI</w:t>
-      </w:r>
     </w:p>
     <w:p>
       <w:pPr>
@@ -854,48 +909,14 @@
         </w:numPr>
         <w:spacing w:after="0" w:line="240" w:lineRule="auto"/>
       </w:pPr>
+      <w:r>
+        <w:t xml:space="preserve">Torch / </w:t>
+      </w:r>
       <w:proofErr w:type="spellStart"/>
       <w:r>
-        <w:t>Tensorflow</w:t>
+        <w:t>Pytorch</w:t>
       </w:r>
       <w:proofErr w:type="spellEnd"/>
-      <w:r>
-        <w:t xml:space="preserve">/ </w:t>
-      </w:r>
-      <w:proofErr w:type="spellStart"/>
-      <w:r>
-        <w:t>Keras</w:t>
-      </w:r>
-      <w:proofErr w:type="spellEnd"/>
-    </w:p>
-    <w:p>
-      <w:pPr>
-        <w:keepLines/>
-        <w:numPr>
-          <w:ilvl w:val="0"/>
-          <w:numId w:val="3"/>
-        </w:numPr>
-        <w:spacing w:after="0" w:line="240" w:lineRule="auto"/>
-      </w:pPr>
-      <w:r>
-        <w:t>Dimensionality Reduction</w:t>
-      </w:r>
-    </w:p>
-    <w:p>
-      <w:pPr>
-        <w:keepLines/>
-        <w:numPr>
-          <w:ilvl w:val="0"/>
-          <w:numId w:val="3"/>
-        </w:numPr>
-        <w:spacing w:after="0" w:line="240" w:lineRule="auto"/>
-      </w:pPr>
-      <w:r>
-        <w:t>Computer vision</w:t>
-      </w:r>
-      <w:r>
-        <w:t xml:space="preserve"> (OpenCV)</w:t>
-      </w:r>
     </w:p>
     <w:p>
       <w:pPr>
@@ -914,7 +935,20 @@
         <w:spacing w:after="0" w:line="240" w:lineRule="auto"/>
       </w:pPr>
       <w:r>
-        <w:t>Object oriented (OOP)</w:t>
+        <w:t>NLP &amp; LLM</w:t>
+      </w:r>
+    </w:p>
+    <w:p>
+      <w:pPr>
+        <w:keepLines/>
+        <w:numPr>
+          <w:ilvl w:val="0"/>
+          <w:numId w:val="3"/>
+        </w:numPr>
+        <w:spacing w:after="0" w:line="240" w:lineRule="auto"/>
+      </w:pPr>
+      <w:r>
+        <w:t>Databricks</w:t>
       </w:r>
     </w:p>
     <w:p>
@@ -934,13 +968,7 @@
         <w:spacing w:after="0" w:line="240" w:lineRule="auto"/>
       </w:pPr>
       <w:r>
-        <w:rPr>
-          <w:color w:val="000000"/>
-        </w:rPr>
-        <w:t>Linux</w:t>
-      </w:r>
-      <w:r>
-        <w:t xml:space="preserve"> (Ubuntu, RedHat)</w:t>
+        <w:t>Artificial Intelligence</w:t>
       </w:r>
     </w:p>
     <w:p>
@@ -958,13 +986,15 @@
           <w:between w:val="nil"/>
         </w:pBdr>
         <w:spacing w:after="0" w:line="240" w:lineRule="auto"/>
-        <w:ind w:left="90"/>
       </w:pPr>
       <w:r>
         <w:rPr>
           <w:color w:val="000000"/>
         </w:rPr>
-        <w:t>Flask/ HTML/ JS</w:t>
+        <w:t>Linux</w:t>
+      </w:r>
+      <w:r>
+        <w:t xml:space="preserve"> (Ubuntu, RedHat)</w:t>
       </w:r>
     </w:p>
     <w:p>
@@ -988,7 +1018,7 @@
         <w:rPr>
           <w:color w:val="000000"/>
         </w:rPr>
-        <w:t>Data Science/Analytics</w:t>
+        <w:t>SQL</w:t>
       </w:r>
     </w:p>
     <w:p>
@@ -1012,7 +1042,7 @@
         <w:rPr>
           <w:color w:val="000000"/>
         </w:rPr>
-        <w:t>SQL</w:t>
+        <w:t>Data Science/Analytics</w:t>
       </w:r>
     </w:p>
     <w:p>
@@ -1045,16 +1075,11 @@
         </w:sectPr>
       </w:pPr>
       <w:r>
-        <w:t>3D Modeling (Autodesk Inventor)</w:t>
-      </w:r>
-    </w:p>
-    <w:p>
-      <w:pPr>
-        <w:spacing w:after="0" w:line="240" w:lineRule="auto"/>
-        <w:rPr>
-          <w:u w:val="single"/>
-        </w:rPr>
-      </w:pPr>
+        <w:t>Microsoft Azur</w:t>
+      </w:r>
+      <w:r>
+        <w:t>e</w:t>
+      </w:r>
     </w:p>
     <w:p>
       <w:pPr>
@@ -1099,12 +1124,28 @@
       </w:r>
       <w:r>
         <w:rPr>
+          <w:sz w:val="24"/>
+          <w:szCs w:val="24"/>
+        </w:rPr>
+        <w:t xml:space="preserve">     </w:t>
+      </w:r>
+      <w:r>
+        <w:rPr>
           <w:b/>
           <w:bCs/>
           <w:sz w:val="24"/>
           <w:szCs w:val="24"/>
         </w:rPr>
-        <w:t>2022-Present</w:t>
+        <w:t>2022-</w:t>
+      </w:r>
+      <w:r>
+        <w:rPr>
+          <w:b/>
+          <w:bCs/>
+          <w:sz w:val="24"/>
+          <w:szCs w:val="24"/>
+        </w:rPr>
+        <w:t>2024</w:t>
       </w:r>
     </w:p>
     <w:p>
@@ -1228,7 +1269,7 @@
 </file>
 
 <file path=word/numbering.xml><?xml version="1.0" encoding="utf-8"?>
-<w:numbering xmlns:wpc="http://schemas.microsoft.com/office/word/2010/wordprocessingCanvas" xmlns:cx="http://schemas.microsoft.com/office/drawing/2014/chartex" xmlns:cx1="http://schemas.microsoft.com/office/drawing/2015/9/8/chartex" xmlns:cx2="http://schemas.microsoft.com/office/drawing/2015/10/21/chartex" xmlns:cx3="http://schemas.microsoft.com/office/drawing/2016/5/9/chartex" xmlns:cx4="http://schemas.microsoft.com/office/drawing/2016/5/10/chartex" xmlns:cx5="http://schemas.microsoft.com/office/drawing/2016/5/11/chartex" xmlns:cx6="http://schemas.microsoft.com/office/drawing/2016/5/12/chartex" xmlns:cx7="http://schemas.microsoft.com/office/drawing/2016/5/13/chartex" xmlns:cx8="http://schemas.microsoft.com/office/drawing/2016/5/14/chartex" xmlns:mc="http://schemas.openxmlformats.org/markup-compatibility/2006" xmlns:aink="http://schemas.microsoft.com/office/drawing/2016/ink" xmlns:am3d="http://schemas.microsoft.com/office/drawing/2017/model3d" xmlns:o="urn:schemas-microsoft-com:office:office" xmlns:oel="http://schemas.microsoft.com/office/2019/extlst" xmlns:r="http://schemas.openxmlformats.org/officeDocument/2006/relationships" xmlns:m="http://schemas.openxmlformats.org/officeDocument/2006/math" xmlns:v="urn:schemas-microsoft-com:vml" xmlns:wp14="http://schemas.microsoft.com/office/word/2010/wordprocessingDrawing" xmlns:wp="http://schemas.openxmlformats.org/drawingml/2006/wordprocessingDrawing" xmlns:w10="urn:schemas-microsoft-com:office:word" xmlns:w="http://schemas.openxmlformats.org/wordprocessingml/2006/main" xmlns:w14="http://schemas.microsoft.com/office/word/2010/wordml" xmlns:w15="http://schemas.microsoft.com/office/word/2012/wordml" xmlns:w16cex="http://schemas.microsoft.com/office/word/2018/wordml/cex" xmlns:w16cid="http://schemas.microsoft.com/office/word/2016/wordml/cid" xmlns:w16="http://schemas.microsoft.com/office/word/2018/wordml" xmlns:w16sdtdh="http://schemas.microsoft.com/office/word/2020/wordml/sdtdatahash" xmlns:w16se="http://schemas.microsoft.com/office/word/2015/wordml/symex" xmlns:wpg="http://schemas.microsoft.com/office/word/2010/wordprocessingGroup" xmlns:wpi="http://schemas.microsoft.com/office/word/2010/wordprocessingInk" xmlns:wne="http://schemas.microsoft.com/office/word/2006/wordml" xmlns:wps="http://schemas.microsoft.com/office/word/2010/wordprocessingShape" mc:Ignorable="w14 w15 w16se w16cid w16 w16cex w16sdtdh wp14">
+<w:numbering xmlns:wpc="http://schemas.microsoft.com/office/word/2010/wordprocessingCanvas" xmlns:cx="http://schemas.microsoft.com/office/drawing/2014/chartex" xmlns:cx1="http://schemas.microsoft.com/office/drawing/2015/9/8/chartex" xmlns:cx2="http://schemas.microsoft.com/office/drawing/2015/10/21/chartex" xmlns:cx3="http://schemas.microsoft.com/office/drawing/2016/5/9/chartex" xmlns:cx4="http://schemas.microsoft.com/office/drawing/2016/5/10/chartex" xmlns:cx5="http://schemas.microsoft.com/office/drawing/2016/5/11/chartex" xmlns:cx6="http://schemas.microsoft.com/office/drawing/2016/5/12/chartex" xmlns:cx7="http://schemas.microsoft.com/office/drawing/2016/5/13/chartex" xmlns:cx8="http://schemas.microsoft.com/office/drawing/2016/5/14/chartex" xmlns:mc="http://schemas.openxmlformats.org/markup-compatibility/2006" xmlns:aink="http://schemas.microsoft.com/office/drawing/2016/ink" xmlns:am3d="http://schemas.microsoft.com/office/drawing/2017/model3d" xmlns:o="urn:schemas-microsoft-com:office:office" xmlns:oel="http://schemas.microsoft.com/office/2019/extlst" xmlns:r="http://schemas.openxmlformats.org/officeDocument/2006/relationships" xmlns:m="http://schemas.openxmlformats.org/officeDocument/2006/math" xmlns:v="urn:schemas-microsoft-com:vml" xmlns:wp14="http://schemas.microsoft.com/office/word/2010/wordprocessingDrawing" xmlns:wp="http://schemas.openxmlformats.org/drawingml/2006/wordprocessingDrawing" xmlns:w10="urn:schemas-microsoft-com:office:word" xmlns:w="http://schemas.openxmlformats.org/wordprocessingml/2006/main" xmlns:w14="http://schemas.microsoft.com/office/word/2010/wordml" xmlns:w15="http://schemas.microsoft.com/office/word/2012/wordml" xmlns:w16cex="http://schemas.microsoft.com/office/word/2018/wordml/cex" xmlns:w16cid="http://schemas.microsoft.com/office/word/2016/wordml/cid" xmlns:w16="http://schemas.microsoft.com/office/word/2018/wordml" xmlns:w16du="http://schemas.microsoft.com/office/word/2023/wordml/word16du" xmlns:w16sdtdh="http://schemas.microsoft.com/office/word/2020/wordml/sdtdatahash" xmlns:w16se="http://schemas.microsoft.com/office/word/2015/wordml/symex" xmlns:wpg="http://schemas.microsoft.com/office/word/2010/wordprocessingGroup" xmlns:wpi="http://schemas.microsoft.com/office/word/2010/wordprocessingInk" xmlns:wne="http://schemas.microsoft.com/office/word/2006/wordml" xmlns:wps="http://schemas.microsoft.com/office/word/2010/wordprocessingShape" mc:Ignorable="w14 w15 w16se w16cid w16 w16cex w16sdtdh w16du wp14">
   <w:abstractNum w:abstractNumId="0" w15:restartNumberingAfterBreak="0">
     <w:nsid w:val="0C9730AD"/>
     <w:multiLevelType w:val="multilevel"/>
@@ -1705,7 +1746,7 @@
 </file>
 
 <file path=word/styles.xml><?xml version="1.0" encoding="utf-8"?>
-<w:styles xmlns:mc="http://schemas.openxmlformats.org/markup-compatibility/2006" xmlns:r="http://schemas.openxmlformats.org/officeDocument/2006/relationships" xmlns:w="http://schemas.openxmlformats.org/wordprocessingml/2006/main" xmlns:w14="http://schemas.microsoft.com/office/word/2010/wordml" xmlns:w15="http://schemas.microsoft.com/office/word/2012/wordml" xmlns:w16cex="http://schemas.microsoft.com/office/word/2018/wordml/cex" xmlns:w16cid="http://schemas.microsoft.com/office/word/2016/wordml/cid" xmlns:w16="http://schemas.microsoft.com/office/word/2018/wordml" xmlns:w16sdtdh="http://schemas.microsoft.com/office/word/2020/wordml/sdtdatahash" xmlns:w16se="http://schemas.microsoft.com/office/word/2015/wordml/symex" mc:Ignorable="w14 w15 w16se w16cid w16 w16cex w16sdtdh">
+<w:styles xmlns:mc="http://schemas.openxmlformats.org/markup-compatibility/2006" xmlns:r="http://schemas.openxmlformats.org/officeDocument/2006/relationships" xmlns:w="http://schemas.openxmlformats.org/wordprocessingml/2006/main" xmlns:w14="http://schemas.microsoft.com/office/word/2010/wordml" xmlns:w15="http://schemas.microsoft.com/office/word/2012/wordml" xmlns:w16cex="http://schemas.microsoft.com/office/word/2018/wordml/cex" xmlns:w16cid="http://schemas.microsoft.com/office/word/2016/wordml/cid" xmlns:w16="http://schemas.microsoft.com/office/word/2018/wordml" xmlns:w16du="http://schemas.microsoft.com/office/word/2023/wordml/word16du" xmlns:w16sdtdh="http://schemas.microsoft.com/office/word/2020/wordml/sdtdatahash" xmlns:w16se="http://schemas.microsoft.com/office/word/2015/wordml/symex" mc:Ignorable="w14 w15 w16se w16cid w16 w16cex w16sdtdh w16du">
   <w:docDefaults>
     <w:rPrDefault>
       <w:rPr>
@@ -2102,7 +2143,7 @@
   <w:style w:type="paragraph" w:default="1" w:styleId="Normal">
     <w:name w:val="Normal"/>
     <w:qFormat/>
-    <w:rsid w:val="00406CBE"/>
+    <w:rsid w:val="00EA2D1D"/>
   </w:style>
   <w:style w:type="paragraph" w:styleId="Heading1">
     <w:name w:val="heading 1"/>

</xml_diff>